<commit_message>
replace overwritten files from last merge
</commit_message>
<xml_diff>
--- a/LDA_final_project_report_draft.docx
+++ b/LDA_final_project_report_draft.docx
@@ -1870,12 +1870,17 @@
     <w:p>
       <w:pPr>
         <w:pStyle w:val="paragraph"/>
-        <w:spacing w:before="0" w:beforeAutospacing="0" w:after="0" w:afterAutospacing="0"/>
-        <w:textAlignment w:val="baseline"/>
-        <w:rPr>
-          <w:rFonts w:ascii="Arial" w:hAnsi="Arial" w:cs="Arial"/>
-          <w:sz w:val="18"/>
-          <w:szCs w:val="18"/>
+        <w:numPr>
+          <w:ilvl w:val="0"/>
+          <w:numId w:val="2"/>
+        </w:numPr>
+        <w:spacing w:before="0" w:beforeAutospacing="0" w:after="0" w:afterAutospacing="0"/>
+        <w:textAlignment w:val="baseline"/>
+        <w:rPr>
+          <w:rStyle w:val="eop"/>
+          <w:rFonts w:ascii="Calibri" w:hAnsi="Calibri" w:cs="Calibri"/>
+          <w:sz w:val="22"/>
+          <w:szCs w:val="22"/>
         </w:rPr>
       </w:pPr>
       <w:r>
@@ -1888,21 +1893,88 @@
           <w:sz w:val="22"/>
           <w:szCs w:val="22"/>
         </w:rPr>
-        <w:t>a) descriptive statistics for the data</w:t>
-      </w:r>
-      <w:r>
-        <w:rPr>
-          <w:rStyle w:val="eop"/>
-          <w:rFonts w:ascii="Calibri" w:hAnsi="Calibri" w:cs="Calibri"/>
-          <w:sz w:val="22"/>
-          <w:szCs w:val="22"/>
-        </w:rPr>
-        <w:t> </w:t>
-      </w:r>
-    </w:p>
-    <w:p>
-      <w:pPr>
-        <w:pStyle w:val="paragraph"/>
+        <w:t>descriptive statistics for the data</w:t>
+      </w:r>
+      <w:r>
+        <w:rPr>
+          <w:rStyle w:val="eop"/>
+          <w:rFonts w:ascii="Calibri" w:hAnsi="Calibri" w:cs="Calibri"/>
+          <w:sz w:val="22"/>
+          <w:szCs w:val="22"/>
+        </w:rPr>
+        <w:t> </w:t>
+      </w:r>
+    </w:p>
+    <w:p>
+      <w:pPr>
+        <w:pStyle w:val="paragraph"/>
+        <w:spacing w:before="0" w:beforeAutospacing="0" w:after="0" w:afterAutospacing="0"/>
+        <w:textAlignment w:val="baseline"/>
+        <w:rPr>
+          <w:rFonts w:ascii="Arial" w:hAnsi="Arial" w:cs="Arial"/>
+          <w:sz w:val="18"/>
+          <w:szCs w:val="18"/>
+          <w:highlight w:val="yellow"/>
+        </w:rPr>
+      </w:pPr>
+      <w:r>
+        <w:rPr>
+          <w:rFonts w:ascii="Arial" w:hAnsi="Arial" w:cs="Arial"/>
+          <w:sz w:val="18"/>
+          <w:szCs w:val="18"/>
+          <w:highlight w:val="yellow"/>
+        </w:rPr>
+        <w:t>Maybe create a table for this?</w:t>
+      </w:r>
+    </w:p>
+    <w:p>
+      <w:pPr>
+        <w:pStyle w:val="paragraph"/>
+        <w:spacing w:before="0" w:beforeAutospacing="0" w:after="0" w:afterAutospacing="0"/>
+        <w:textAlignment w:val="baseline"/>
+        <w:rPr>
+          <w:rFonts w:ascii="Arial" w:hAnsi="Arial" w:cs="Arial"/>
+          <w:sz w:val="18"/>
+          <w:szCs w:val="18"/>
+        </w:rPr>
+      </w:pPr>
+      <w:r>
+        <w:rPr>
+          <w:rFonts w:ascii="Arial" w:hAnsi="Arial" w:cs="Arial"/>
+          <w:sz w:val="18"/>
+          <w:szCs w:val="18"/>
+        </w:rPr>
+        <w:lastRenderedPageBreak/>
+        <w:t xml:space="preserve">Range, mean, </w:t>
+      </w:r>
+      <w:proofErr w:type="spellStart"/>
+      <w:r>
+        <w:rPr>
+          <w:rFonts w:ascii="Arial" w:hAnsi="Arial" w:cs="Arial"/>
+          <w:sz w:val="18"/>
+          <w:szCs w:val="18"/>
+        </w:rPr>
+        <w:t>sd</w:t>
+      </w:r>
+      <w:proofErr w:type="spellEnd"/>
+      <w:r>
+        <w:rPr>
+          <w:rFonts w:ascii="Arial" w:hAnsi="Arial" w:cs="Arial"/>
+          <w:sz w:val="18"/>
+          <w:szCs w:val="18"/>
+        </w:rPr>
+        <w:t xml:space="preserve"> of …</w:t>
+      </w:r>
+      <w:bookmarkStart w:id="0" w:name="_GoBack"/>
+      <w:bookmarkEnd w:id="0"/>
+    </w:p>
+    <w:p>
+      <w:pPr>
+        <w:pStyle w:val="paragraph"/>
+        <w:numPr>
+          <w:ilvl w:val="0"/>
+          <w:numId w:val="1"/>
+        </w:numPr>
         <w:spacing w:before="0" w:beforeAutospacing="0" w:after="0" w:afterAutospacing="0"/>
         <w:jc w:val="both"/>
         <w:textAlignment w:val="baseline"/>
@@ -1914,34 +1986,225 @@
       </w:pPr>
       <w:r>
         <w:rPr>
-          <w:rStyle w:val="eop"/>
-          <w:rFonts w:ascii="Calibri" w:hAnsi="Calibri" w:cs="Calibri"/>
-          <w:sz w:val="22"/>
-          <w:szCs w:val="22"/>
-        </w:rPr>
-        <w:t> </w:t>
-      </w:r>
-    </w:p>
-    <w:p>
-      <w:pPr>
-        <w:pStyle w:val="paragraph"/>
-        <w:spacing w:before="0" w:beforeAutospacing="0" w:after="0" w:afterAutospacing="0"/>
-        <w:textAlignment w:val="baseline"/>
-        <w:rPr>
-          <w:rFonts w:ascii="Arial" w:hAnsi="Arial" w:cs="Arial"/>
-          <w:sz w:val="18"/>
-          <w:szCs w:val="18"/>
-        </w:rPr>
-      </w:pPr>
-      <w:r>
-        <w:rPr>
-          <w:rStyle w:val="normaltextrun"/>
-          <w:rFonts w:ascii="Calibri" w:hAnsi="Calibri" w:cs="Calibri"/>
-          <w:color w:val="000000"/>
-          <w:sz w:val="22"/>
-          <w:szCs w:val="22"/>
-        </w:rPr>
-        <w:lastRenderedPageBreak/>
+          <w:rFonts w:ascii="Arial" w:hAnsi="Arial" w:cs="Arial"/>
+          <w:sz w:val="18"/>
+          <w:szCs w:val="18"/>
+        </w:rPr>
+        <w:t>Age</w:t>
+      </w:r>
+    </w:p>
+    <w:p>
+      <w:pPr>
+        <w:pStyle w:val="paragraph"/>
+        <w:numPr>
+          <w:ilvl w:val="0"/>
+          <w:numId w:val="1"/>
+        </w:numPr>
+        <w:spacing w:before="0" w:beforeAutospacing="0" w:after="0" w:afterAutospacing="0"/>
+        <w:jc w:val="both"/>
+        <w:textAlignment w:val="baseline"/>
+        <w:rPr>
+          <w:rFonts w:ascii="Arial" w:hAnsi="Arial" w:cs="Arial"/>
+          <w:sz w:val="18"/>
+          <w:szCs w:val="18"/>
+        </w:rPr>
+      </w:pPr>
+      <w:proofErr w:type="spellStart"/>
+      <w:r>
+        <w:rPr>
+          <w:rFonts w:ascii="Arial" w:hAnsi="Arial" w:cs="Arial"/>
+          <w:sz w:val="18"/>
+          <w:szCs w:val="18"/>
+        </w:rPr>
+        <w:t>Cursmoke</w:t>
+      </w:r>
+      <w:proofErr w:type="spellEnd"/>
+      <w:r>
+        <w:rPr>
+          <w:rFonts w:ascii="Arial" w:hAnsi="Arial" w:cs="Arial"/>
+          <w:sz w:val="18"/>
+          <w:szCs w:val="18"/>
+        </w:rPr>
+        <w:t xml:space="preserve"> (# 0, 1, per period)</w:t>
+      </w:r>
+    </w:p>
+    <w:p>
+      <w:pPr>
+        <w:pStyle w:val="paragraph"/>
+        <w:numPr>
+          <w:ilvl w:val="0"/>
+          <w:numId w:val="1"/>
+        </w:numPr>
+        <w:spacing w:before="0" w:beforeAutospacing="0" w:after="0" w:afterAutospacing="0"/>
+        <w:jc w:val="both"/>
+        <w:textAlignment w:val="baseline"/>
+        <w:rPr>
+          <w:rFonts w:ascii="Arial" w:hAnsi="Arial" w:cs="Arial"/>
+          <w:sz w:val="18"/>
+          <w:szCs w:val="18"/>
+        </w:rPr>
+      </w:pPr>
+      <w:r>
+        <w:rPr>
+          <w:rFonts w:ascii="Arial" w:hAnsi="Arial" w:cs="Arial"/>
+          <w:sz w:val="18"/>
+          <w:szCs w:val="18"/>
+        </w:rPr>
+        <w:t>Sex</w:t>
+      </w:r>
+    </w:p>
+    <w:p>
+      <w:pPr>
+        <w:pStyle w:val="paragraph"/>
+        <w:numPr>
+          <w:ilvl w:val="0"/>
+          <w:numId w:val="1"/>
+        </w:numPr>
+        <w:spacing w:before="0" w:beforeAutospacing="0" w:after="0" w:afterAutospacing="0"/>
+        <w:jc w:val="both"/>
+        <w:textAlignment w:val="baseline"/>
+        <w:rPr>
+          <w:rFonts w:ascii="Arial" w:hAnsi="Arial" w:cs="Arial"/>
+          <w:sz w:val="18"/>
+          <w:szCs w:val="18"/>
+        </w:rPr>
+      </w:pPr>
+      <w:proofErr w:type="spellStart"/>
+      <w:r>
+        <w:rPr>
+          <w:rFonts w:ascii="Arial" w:hAnsi="Arial" w:cs="Arial"/>
+          <w:sz w:val="18"/>
+          <w:szCs w:val="18"/>
+        </w:rPr>
+        <w:t>Cigpday</w:t>
+      </w:r>
+      <w:proofErr w:type="spellEnd"/>
+    </w:p>
+    <w:p>
+      <w:pPr>
+        <w:pStyle w:val="paragraph"/>
+        <w:numPr>
+          <w:ilvl w:val="0"/>
+          <w:numId w:val="1"/>
+        </w:numPr>
+        <w:spacing w:before="0" w:beforeAutospacing="0" w:after="0" w:afterAutospacing="0"/>
+        <w:jc w:val="both"/>
+        <w:textAlignment w:val="baseline"/>
+        <w:rPr>
+          <w:rFonts w:ascii="Arial" w:hAnsi="Arial" w:cs="Arial"/>
+          <w:sz w:val="18"/>
+          <w:szCs w:val="18"/>
+        </w:rPr>
+      </w:pPr>
+      <w:proofErr w:type="spellStart"/>
+      <w:r>
+        <w:rPr>
+          <w:rFonts w:ascii="Arial" w:hAnsi="Arial" w:cs="Arial"/>
+          <w:sz w:val="18"/>
+          <w:szCs w:val="18"/>
+        </w:rPr>
+        <w:t>Totchol</w:t>
+      </w:r>
+      <w:proofErr w:type="spellEnd"/>
+    </w:p>
+    <w:p>
+      <w:pPr>
+        <w:pStyle w:val="paragraph"/>
+        <w:numPr>
+          <w:ilvl w:val="0"/>
+          <w:numId w:val="1"/>
+        </w:numPr>
+        <w:spacing w:before="0" w:beforeAutospacing="0" w:after="0" w:afterAutospacing="0"/>
+        <w:jc w:val="both"/>
+        <w:textAlignment w:val="baseline"/>
+        <w:rPr>
+          <w:rFonts w:ascii="Arial" w:hAnsi="Arial" w:cs="Arial"/>
+          <w:sz w:val="18"/>
+          <w:szCs w:val="18"/>
+        </w:rPr>
+      </w:pPr>
+      <w:proofErr w:type="spellStart"/>
+      <w:r>
+        <w:rPr>
+          <w:rFonts w:ascii="Arial" w:hAnsi="Arial" w:cs="Arial"/>
+          <w:sz w:val="18"/>
+          <w:szCs w:val="18"/>
+        </w:rPr>
+        <w:t>Diabp</w:t>
+      </w:r>
+      <w:proofErr w:type="spellEnd"/>
+    </w:p>
+    <w:p>
+      <w:pPr>
+        <w:pStyle w:val="paragraph"/>
+        <w:numPr>
+          <w:ilvl w:val="0"/>
+          <w:numId w:val="1"/>
+        </w:numPr>
+        <w:spacing w:before="0" w:beforeAutospacing="0" w:after="0" w:afterAutospacing="0"/>
+        <w:jc w:val="both"/>
+        <w:textAlignment w:val="baseline"/>
+        <w:rPr>
+          <w:rFonts w:ascii="Arial" w:hAnsi="Arial" w:cs="Arial"/>
+          <w:sz w:val="18"/>
+          <w:szCs w:val="18"/>
+        </w:rPr>
+      </w:pPr>
+      <w:proofErr w:type="spellStart"/>
+      <w:r>
+        <w:rPr>
+          <w:rFonts w:ascii="Arial" w:hAnsi="Arial" w:cs="Arial"/>
+          <w:sz w:val="18"/>
+          <w:szCs w:val="18"/>
+        </w:rPr>
+        <w:t>Sysbp</w:t>
+      </w:r>
+      <w:proofErr w:type="spellEnd"/>
+    </w:p>
+    <w:p>
+      <w:pPr>
+        <w:pStyle w:val="paragraph"/>
+        <w:numPr>
+          <w:ilvl w:val="0"/>
+          <w:numId w:val="1"/>
+        </w:numPr>
+        <w:spacing w:before="0" w:beforeAutospacing="0" w:after="0" w:afterAutospacing="0"/>
+        <w:jc w:val="both"/>
+        <w:textAlignment w:val="baseline"/>
+        <w:rPr>
+          <w:rFonts w:ascii="Arial" w:hAnsi="Arial" w:cs="Arial"/>
+          <w:sz w:val="18"/>
+          <w:szCs w:val="18"/>
+        </w:rPr>
+      </w:pPr>
+      <w:r>
+        <w:rPr>
+          <w:rFonts w:ascii="Arial" w:hAnsi="Arial" w:cs="Arial"/>
+          <w:sz w:val="18"/>
+          <w:szCs w:val="18"/>
+        </w:rPr>
+        <w:t>Missing per period?</w:t>
+      </w:r>
+    </w:p>
+    <w:p>
+      <w:pPr>
+        <w:pStyle w:val="paragraph"/>
+        <w:spacing w:before="0" w:beforeAutospacing="0" w:after="0" w:afterAutospacing="0"/>
+        <w:textAlignment w:val="baseline"/>
+        <w:rPr>
+          <w:rFonts w:ascii="Arial" w:hAnsi="Arial" w:cs="Arial"/>
+          <w:sz w:val="18"/>
+          <w:szCs w:val="18"/>
+        </w:rPr>
+      </w:pPr>
+      <w:r>
+        <w:rPr>
+          <w:rStyle w:val="normaltextrun"/>
+          <w:rFonts w:ascii="Calibri" w:hAnsi="Calibri" w:cs="Calibri"/>
+          <w:color w:val="000000"/>
+          <w:sz w:val="22"/>
+          <w:szCs w:val="22"/>
+        </w:rPr>
         <w:t> </w:t>
       </w:r>
       <w:r>
@@ -3173,6 +3436,7 @@
           <w:sz w:val="22"/>
           <w:szCs w:val="22"/>
         </w:rPr>
+        <w:lastRenderedPageBreak/>
         <w:t>diabetes (</w:t>
       </w:r>
       <w:r>
@@ -3411,7 +3675,6 @@
           <w:sz w:val="22"/>
           <w:szCs w:val="22"/>
         </w:rPr>
-        <w:lastRenderedPageBreak/>
         <w:t> </w:t>
       </w:r>
       <w:r>
@@ -4693,10 +4956,7 @@
         <w:t> </w:t>
       </w:r>
     </w:p>
-    <w:p>
-      <w:bookmarkStart w:id="0" w:name="_GoBack"/>
-      <w:bookmarkEnd w:id="0"/>
-    </w:p>
+    <w:p/>
     <w:sectPr>
       <w:pgSz w:w="12240" w:h="15840"/>
       <w:pgMar w:top="1440" w:right="1440" w:bottom="1440" w:left="1440" w:header="720" w:footer="720" w:gutter="0"/>
@@ -4705,6 +4965,221 @@
     </w:sectPr>
   </w:body>
 </w:document>
+</file>
+
+<file path=word/numbering.xml><?xml version="1.0" encoding="utf-8"?>
+<w:numbering xmlns:wpc="http://schemas.microsoft.com/office/word/2010/wordprocessingCanvas" xmlns:cx="http://schemas.microsoft.com/office/drawing/2014/chartex" xmlns:cx1="http://schemas.microsoft.com/office/drawing/2015/9/8/chartex" xmlns:cx2="http://schemas.microsoft.com/office/drawing/2015/10/21/chartex" xmlns:cx3="http://schemas.microsoft.com/office/drawing/2016/5/9/chartex" xmlns:cx4="http://schemas.microsoft.com/office/drawing/2016/5/10/chartex" xmlns:cx5="http://schemas.microsoft.com/office/drawing/2016/5/11/chartex" xmlns:cx6="http://schemas.microsoft.com/office/drawing/2016/5/12/chartex" xmlns:cx7="http://schemas.microsoft.com/office/drawing/2016/5/13/chartex" xmlns:cx8="http://schemas.microsoft.com/office/drawing/2016/5/14/chartex" xmlns:mc="http://schemas.openxmlformats.org/markup-compatibility/2006" xmlns:aink="http://schemas.microsoft.com/office/drawing/2016/ink" xmlns:am3d="http://schemas.microsoft.com/office/drawing/2017/model3d" xmlns:o="urn:schemas-microsoft-com:office:office" xmlns:r="http://schemas.openxmlformats.org/officeDocument/2006/relationships" xmlns:m="http://schemas.openxmlformats.org/officeDocument/2006/math" xmlns:v="urn:schemas-microsoft-com:vml" xmlns:wp14="http://schemas.microsoft.com/office/word/2010/wordprocessingDrawing" xmlns:wp="http://schemas.openxmlformats.org/drawingml/2006/wordprocessingDrawing" xmlns:w10="urn:schemas-microsoft-com:office:word" xmlns:w="http://schemas.openxmlformats.org/wordprocessingml/2006/main" xmlns:w14="http://schemas.microsoft.com/office/word/2010/wordml" xmlns:w15="http://schemas.microsoft.com/office/word/2012/wordml" xmlns:w16cid="http://schemas.microsoft.com/office/word/2016/wordml/cid" xmlns:w16se="http://schemas.microsoft.com/office/word/2015/wordml/symex" xmlns:wpg="http://schemas.microsoft.com/office/word/2010/wordprocessingGroup" xmlns:wpi="http://schemas.microsoft.com/office/word/2010/wordprocessingInk" xmlns:wne="http://schemas.microsoft.com/office/word/2006/wordml" xmlns:wps="http://schemas.microsoft.com/office/word/2010/wordprocessingShape" mc:Ignorable="w14 w15 w16se w16cid wp14">
+  <w:abstractNum w:abstractNumId="0" w15:restartNumberingAfterBreak="0">
+    <w:nsid w:val="0DA93C34"/>
+    <w:multiLevelType w:val="hybridMultilevel"/>
+    <w:tmpl w:val="9E8AB21E"/>
+    <w:lvl w:ilvl="0" w:tplc="04090001">
+      <w:start w:val="1"/>
+      <w:numFmt w:val="bullet"/>
+      <w:lvlText w:val=""/>
+      <w:lvlJc w:val="left"/>
+      <w:pPr>
+        <w:ind w:left="763" w:hanging="360"/>
+      </w:pPr>
+      <w:rPr>
+        <w:rFonts w:ascii="Symbol" w:hAnsi="Symbol" w:hint="default"/>
+      </w:rPr>
+    </w:lvl>
+    <w:lvl w:ilvl="1" w:tplc="04090003" w:tentative="1">
+      <w:start w:val="1"/>
+      <w:numFmt w:val="bullet"/>
+      <w:lvlText w:val="o"/>
+      <w:lvlJc w:val="left"/>
+      <w:pPr>
+        <w:ind w:left="1483" w:hanging="360"/>
+      </w:pPr>
+      <w:rPr>
+        <w:rFonts w:ascii="Courier New" w:hAnsi="Courier New" w:cs="Courier New" w:hint="default"/>
+      </w:rPr>
+    </w:lvl>
+    <w:lvl w:ilvl="2" w:tplc="04090005" w:tentative="1">
+      <w:start w:val="1"/>
+      <w:numFmt w:val="bullet"/>
+      <w:lvlText w:val=""/>
+      <w:lvlJc w:val="left"/>
+      <w:pPr>
+        <w:ind w:left="2203" w:hanging="360"/>
+      </w:pPr>
+      <w:rPr>
+        <w:rFonts w:ascii="Wingdings" w:hAnsi="Wingdings" w:hint="default"/>
+      </w:rPr>
+    </w:lvl>
+    <w:lvl w:ilvl="3" w:tplc="04090001" w:tentative="1">
+      <w:start w:val="1"/>
+      <w:numFmt w:val="bullet"/>
+      <w:lvlText w:val=""/>
+      <w:lvlJc w:val="left"/>
+      <w:pPr>
+        <w:ind w:left="2923" w:hanging="360"/>
+      </w:pPr>
+      <w:rPr>
+        <w:rFonts w:ascii="Symbol" w:hAnsi="Symbol" w:hint="default"/>
+      </w:rPr>
+    </w:lvl>
+    <w:lvl w:ilvl="4" w:tplc="04090003" w:tentative="1">
+      <w:start w:val="1"/>
+      <w:numFmt w:val="bullet"/>
+      <w:lvlText w:val="o"/>
+      <w:lvlJc w:val="left"/>
+      <w:pPr>
+        <w:ind w:left="3643" w:hanging="360"/>
+      </w:pPr>
+      <w:rPr>
+        <w:rFonts w:ascii="Courier New" w:hAnsi="Courier New" w:cs="Courier New" w:hint="default"/>
+      </w:rPr>
+    </w:lvl>
+    <w:lvl w:ilvl="5" w:tplc="04090005" w:tentative="1">
+      <w:start w:val="1"/>
+      <w:numFmt w:val="bullet"/>
+      <w:lvlText w:val=""/>
+      <w:lvlJc w:val="left"/>
+      <w:pPr>
+        <w:ind w:left="4363" w:hanging="360"/>
+      </w:pPr>
+      <w:rPr>
+        <w:rFonts w:ascii="Wingdings" w:hAnsi="Wingdings" w:hint="default"/>
+      </w:rPr>
+    </w:lvl>
+    <w:lvl w:ilvl="6" w:tplc="04090001" w:tentative="1">
+      <w:start w:val="1"/>
+      <w:numFmt w:val="bullet"/>
+      <w:lvlText w:val=""/>
+      <w:lvlJc w:val="left"/>
+      <w:pPr>
+        <w:ind w:left="5083" w:hanging="360"/>
+      </w:pPr>
+      <w:rPr>
+        <w:rFonts w:ascii="Symbol" w:hAnsi="Symbol" w:hint="default"/>
+      </w:rPr>
+    </w:lvl>
+    <w:lvl w:ilvl="7" w:tplc="04090003" w:tentative="1">
+      <w:start w:val="1"/>
+      <w:numFmt w:val="bullet"/>
+      <w:lvlText w:val="o"/>
+      <w:lvlJc w:val="left"/>
+      <w:pPr>
+        <w:ind w:left="5803" w:hanging="360"/>
+      </w:pPr>
+      <w:rPr>
+        <w:rFonts w:ascii="Courier New" w:hAnsi="Courier New" w:cs="Courier New" w:hint="default"/>
+      </w:rPr>
+    </w:lvl>
+    <w:lvl w:ilvl="8" w:tplc="04090005" w:tentative="1">
+      <w:start w:val="1"/>
+      <w:numFmt w:val="bullet"/>
+      <w:lvlText w:val=""/>
+      <w:lvlJc w:val="left"/>
+      <w:pPr>
+        <w:ind w:left="6523" w:hanging="360"/>
+      </w:pPr>
+      <w:rPr>
+        <w:rFonts w:ascii="Wingdings" w:hAnsi="Wingdings" w:hint="default"/>
+      </w:rPr>
+    </w:lvl>
+  </w:abstractNum>
+  <w:abstractNum w:abstractNumId="1" w15:restartNumberingAfterBreak="0">
+    <w:nsid w:val="4CE10C06"/>
+    <w:multiLevelType w:val="hybridMultilevel"/>
+    <w:tmpl w:val="B7583AB0"/>
+    <w:lvl w:ilvl="0" w:tplc="3B3CC770">
+      <w:start w:val="1"/>
+      <w:numFmt w:val="lowerLetter"/>
+      <w:lvlText w:val="%1)"/>
+      <w:lvlJc w:val="left"/>
+      <w:pPr>
+        <w:ind w:left="720" w:hanging="360"/>
+      </w:pPr>
+      <w:rPr>
+        <w:rFonts w:hint="default"/>
+        <w:b/>
+        <w:color w:val="000000"/>
+      </w:rPr>
+    </w:lvl>
+    <w:lvl w:ilvl="1" w:tplc="04090019" w:tentative="1">
+      <w:start w:val="1"/>
+      <w:numFmt w:val="lowerLetter"/>
+      <w:lvlText w:val="%2."/>
+      <w:lvlJc w:val="left"/>
+      <w:pPr>
+        <w:ind w:left="1440" w:hanging="360"/>
+      </w:pPr>
+    </w:lvl>
+    <w:lvl w:ilvl="2" w:tplc="0409001B" w:tentative="1">
+      <w:start w:val="1"/>
+      <w:numFmt w:val="lowerRoman"/>
+      <w:lvlText w:val="%3."/>
+      <w:lvlJc w:val="right"/>
+      <w:pPr>
+        <w:ind w:left="2160" w:hanging="180"/>
+      </w:pPr>
+    </w:lvl>
+    <w:lvl w:ilvl="3" w:tplc="0409000F" w:tentative="1">
+      <w:start w:val="1"/>
+      <w:numFmt w:val="decimal"/>
+      <w:lvlText w:val="%4."/>
+      <w:lvlJc w:val="left"/>
+      <w:pPr>
+        <w:ind w:left="2880" w:hanging="360"/>
+      </w:pPr>
+    </w:lvl>
+    <w:lvl w:ilvl="4" w:tplc="04090019" w:tentative="1">
+      <w:start w:val="1"/>
+      <w:numFmt w:val="lowerLetter"/>
+      <w:lvlText w:val="%5."/>
+      <w:lvlJc w:val="left"/>
+      <w:pPr>
+        <w:ind w:left="3600" w:hanging="360"/>
+      </w:pPr>
+    </w:lvl>
+    <w:lvl w:ilvl="5" w:tplc="0409001B" w:tentative="1">
+      <w:start w:val="1"/>
+      <w:numFmt w:val="lowerRoman"/>
+      <w:lvlText w:val="%6."/>
+      <w:lvlJc w:val="right"/>
+      <w:pPr>
+        <w:ind w:left="4320" w:hanging="180"/>
+      </w:pPr>
+    </w:lvl>
+    <w:lvl w:ilvl="6" w:tplc="0409000F" w:tentative="1">
+      <w:start w:val="1"/>
+      <w:numFmt w:val="decimal"/>
+      <w:lvlText w:val="%7."/>
+      <w:lvlJc w:val="left"/>
+      <w:pPr>
+        <w:ind w:left="5040" w:hanging="360"/>
+      </w:pPr>
+    </w:lvl>
+    <w:lvl w:ilvl="7" w:tplc="04090019" w:tentative="1">
+      <w:start w:val="1"/>
+      <w:numFmt w:val="lowerLetter"/>
+      <w:lvlText w:val="%8."/>
+      <w:lvlJc w:val="left"/>
+      <w:pPr>
+        <w:ind w:left="5760" w:hanging="360"/>
+      </w:pPr>
+    </w:lvl>
+    <w:lvl w:ilvl="8" w:tplc="0409001B" w:tentative="1">
+      <w:start w:val="1"/>
+      <w:numFmt w:val="lowerRoman"/>
+      <w:lvlText w:val="%9."/>
+      <w:lvlJc w:val="right"/>
+      <w:pPr>
+        <w:ind w:left="6480" w:hanging="180"/>
+      </w:pPr>
+    </w:lvl>
+  </w:abstractNum>
+  <w:num w:numId="1">
+    <w:abstractNumId w:val="0"/>
+  </w:num>
+  <w:num w:numId="2">
+    <w:abstractNumId w:val="1"/>
+  </w:num>
+</w:numbering>
 </file>
 
 <file path=word/styles.xml><?xml version="1.0" encoding="utf-8"?>

</xml_diff>